<commit_message>
- `260. Single Number III` `solve-1` Error Fixed
</commit_message>
<xml_diff>
--- a/Akash-Job-Stuffs/Programming Folder/RESOURCE/Learning/Bit Manipulation.docx
+++ b/Akash-Job-Stuffs/Programming Folder/RESOURCE/Learning/Bit Manipulation.docx
@@ -1803,7 +1803,7 @@
           <w:shd w:fill="d9d9d9" w:val="clear"/>
           <w:rtl w:val="0"/>
         </w:rPr>
-        <w:t xml:space="preserve">(n &amp; (1&lt;&lt;i)) &gt; 0</w:t>
+        <w:t xml:space="preserve">(n &amp; (1&lt;&lt;i)) != 0</w:t>
       </w:r>
       <w:r>
         <w:rPr>
@@ -1862,7 +1862,68 @@
         <w:rPr>
           <w:rtl w:val="0"/>
         </w:rPr>
+        <w:t xml:space="preserve">” or “</w:t>
+      </w:r>
+      <w:r>
+        <w:rPr>
+          <w:b w:val="1"/>
+          <w:rtl w:val="0"/>
+        </w:rPr>
+        <w:t xml:space="preserve">Less Than</w:t>
+      </w:r>
+      <w:r>
+        <w:rPr>
+          <w:rtl w:val="0"/>
+        </w:rPr>
         <w:t xml:space="preserve">” Equal “0”</w:t>
+      </w:r>
+    </w:p>
+    <w:p>
+      <w:pPr>
+        <w:rPr>
+          <w:b w:val="1"/>
+          <w:color w:val="ff0000"/>
+        </w:rPr>
+      </w:pPr>
+      <w:r>
+        <w:rPr>
+          <w:rtl w:val="0"/>
+        </w:rPr>
+        <w:t xml:space="preserve">"</w:t>
+      </w:r>
+      <w:r>
+        <w:rPr>
+          <w:b w:val="1"/>
+          <w:rtl w:val="0"/>
+        </w:rPr>
+        <w:t xml:space="preserve">!=0</w:t>
+      </w:r>
+      <w:r>
+        <w:rPr>
+          <w:rtl w:val="0"/>
+        </w:rPr>
+        <w:t xml:space="preserve">" Because </w:t>
+      </w:r>
+      <w:r>
+        <w:rPr>
+          <w:b w:val="1"/>
+          <w:rtl w:val="0"/>
+        </w:rPr>
+        <w:t xml:space="preserve">Numbers</w:t>
+      </w:r>
+      <w:r>
+        <w:rPr>
+          <w:rtl w:val="0"/>
+        </w:rPr>
+        <w:t xml:space="preserve"> can be </w:t>
+      </w:r>
+      <w:r>
+        <w:rPr>
+          <w:b w:val="1"/>
+          <w:color w:val="ff0000"/>
+          <w:rtl w:val="0"/>
+        </w:rPr>
+        <w:t xml:space="preserve">NEGATIVE</w:t>
       </w:r>
     </w:p>
     <w:p>

</xml_diff>